<commit_message>
esse é o 2
esse é o 2
</commit_message>
<xml_diff>
--- a/PastaDocsRequisitos/mimi.docx
+++ b/PastaDocsRequisitos/mimi.docx
@@ -9,7 +9,10 @@
     </w:p>
     <w:p>
       <w:r>
-        <w:t>Trabalho de pesquisa de referencias</w:t>
+        <w:t>Trabalho de pesquisa de re</w:t>
+      </w:r>
+      <w:r>
+        <w:t>quisitos</w:t>
       </w:r>
     </w:p>
     <w:p>
@@ -86,6 +89,70 @@
       </w:r>
     </w:p>
     <w:p>
+      <w:pPr>
+        <w:rPr>
+          <w:color w:val="FF0000"/>
+        </w:rPr>
+      </w:pPr>
+      <w:r>
+        <w:rPr>
+          <w:color w:val="FF0000"/>
+        </w:rPr>
+        <w:t xml:space="preserve">- </w:t>
+      </w:r>
+      <w:proofErr w:type="gramStart"/>
+      <w:r>
+        <w:rPr>
+          <w:color w:val="FF0000"/>
+        </w:rPr>
+        <w:t>cadastramento</w:t>
+      </w:r>
+      <w:proofErr w:type="gramEnd"/>
+      <w:r>
+        <w:rPr>
+          <w:color w:val="FF0000"/>
+        </w:rPr>
+        <w:t xml:space="preserve"> automático de placa,</w:t>
+      </w:r>
+      <w:r>
+        <w:rPr>
+          <w:color w:val="FF0000"/>
+        </w:rPr>
+        <w:t xml:space="preserve"> </w:t>
+      </w:r>
+      <w:r>
+        <w:rPr>
+          <w:color w:val="FF0000"/>
+        </w:rPr>
+        <w:t xml:space="preserve">modelo, marca, tamanho e cor de </w:t>
+      </w:r>
+      <w:proofErr w:type="spellStart"/>
+      <w:r>
+        <w:rPr>
+          <w:color w:val="FF0000"/>
+        </w:rPr>
+        <w:t>veiculo</w:t>
+      </w:r>
+      <w:proofErr w:type="spellEnd"/>
+      <w:r>
+        <w:rPr>
+          <w:color w:val="FF0000"/>
+        </w:rPr>
+        <w:t xml:space="preserve"> por reconhecimento ótico</w:t>
+      </w:r>
+    </w:p>
+    <w:p>
+      <w:pPr>
+        <w:rPr>
+          <w:color w:val="FF0000"/>
+        </w:rPr>
+      </w:pPr>
+      <w:r>
+        <w:rPr>
+          <w:color w:val="FF0000"/>
+        </w:rPr>
+        <w:t>- Cadastramento de politica de pontuação para descontos</w:t>
+      </w:r>
       <w:bookmarkStart w:id="0" w:name="_GoBack"/>
       <w:bookmarkEnd w:id="0"/>
     </w:p>

</xml_diff>